<commit_message>
trying to embed pics into readme
</commit_message>
<xml_diff>
--- a/discuss_notes.docx
+++ b/discuss_notes.docx
@@ -4,27 +4,13 @@
   <w:body>
     <w:p>
       <w:r>
-        <w:t>-</w:t>
-      </w:r>
-      <w:r>
-        <w:t>examine a very broad phylogenetic context (animals vs plants)</w:t>
-      </w:r>
-    </w:p>
-    <w:p/>
-    <w:p>
-      <w:r>
-        <w:t>-</w:t>
-      </w:r>
-      <w:r>
-        <w:t xml:space="preserve">an </w:t>
-      </w:r>
-      <w:proofErr w:type="spellStart"/>
-      <w:r>
-        <w:t>orthoganol</w:t>
-      </w:r>
-      <w:proofErr w:type="spellEnd"/>
-      <w:r>
-        <w:t xml:space="preserve"> way to investigate homology when phylogenetics is uncertain</w:t>
+        <w:t>-examine a very broad phylogenetic context (animals vs plants)</w:t>
+      </w:r>
+    </w:p>
+    <w:p/>
+    <w:p>
+      <w:r>
+        <w:t>-an orthoganol way to investigate homology when phylogenetics is uncertain</w:t>
       </w:r>
     </w:p>
     <w:p>
@@ -34,15 +20,7 @@
     </w:p>
     <w:p>
       <w:r>
-        <w:t>-differences in genomic organization between plants and animals due to1) differences in fundamental molecular processes (</w:t>
-      </w:r>
-      <w:proofErr w:type="spellStart"/>
-      <w:r>
-        <w:t>eg</w:t>
-      </w:r>
-      <w:proofErr w:type="spellEnd"/>
-      <w:r>
-        <w:t xml:space="preserve"> DNA repair + recombination) and historical biology (mode of reproduction, generation time, pop sizes)</w:t>
+        <w:t>-differences in genomic organization between plants and animals due to1) differences in fundamental molecular processes (eg DNA repair + recombination) and historical biology (mode of reproduction, generation time, pop sizes)</w:t>
       </w:r>
     </w:p>
     <w:p/>
@@ -64,15 +42,7 @@
         </w:numPr>
       </w:pPr>
       <w:r>
-        <w:t xml:space="preserve">Perform n2 pairwise reciprocal all vs. all comparisons of all annotated genes in all species (i.e. </w:t>
-      </w:r>
-      <w:proofErr w:type="spellStart"/>
-      <w:r>
-        <w:t>eg.</w:t>
-      </w:r>
-      <w:proofErr w:type="spellEnd"/>
-      <w:r>
-        <w:t xml:space="preserve"> all vs all blasts) = gene similarity relationships.</w:t>
+        <w:t>Perform n2 pairwise reciprocal all vs. all comparisons of all annotated genes in all species (i.e. eg. all vs all blasts) = gene similarity relationships.</w:t>
       </w:r>
     </w:p>
     <w:p>
@@ -84,31 +54,7 @@
         </w:numPr>
       </w:pPr>
       <w:r>
-        <w:t>For each species pair, input gene similarity relationships + gene positions (GFF) into a synteny analysis program (</w:t>
-      </w:r>
-      <w:proofErr w:type="spellStart"/>
-      <w:r>
-        <w:t>eg.</w:t>
-      </w:r>
-      <w:proofErr w:type="spellEnd"/>
-      <w:r>
-        <w:t xml:space="preserve"> </w:t>
-      </w:r>
-      <w:proofErr w:type="spellStart"/>
-      <w:r>
-        <w:t>MCScanX</w:t>
-      </w:r>
-      <w:proofErr w:type="spellEnd"/>
-      <w:r>
-        <w:t>) for collinearity/</w:t>
-      </w:r>
-      <w:proofErr w:type="spellStart"/>
-      <w:r>
-        <w:t>microsynteny</w:t>
-      </w:r>
-      <w:proofErr w:type="spellEnd"/>
-      <w:r>
-        <w:t xml:space="preserve"> block detection. Store  as a n(n+1)/2 (i.e. half diagonal square) matrix (species x... vs species y...)</w:t>
+        <w:t>For each species pair, input gene similarity relationships + gene positions (GFF) into a synteny analysis program (eg. MCScanX) for collinearity/microsynteny block detection. Store  as a n(n+1)/2 (i.e. half diagonal square) matrix (species x... vs species y...)</w:t>
       </w:r>
     </w:p>
     <w:p>
@@ -123,31 +69,7 @@
         <w:t xml:space="preserve">Traditionally, </w:t>
       </w:r>
       <w:r>
-        <w:t xml:space="preserve">related blocks centred on a target locus (aka </w:t>
-      </w:r>
-      <w:proofErr w:type="spellStart"/>
-      <w:r>
-        <w:t>microsynteny</w:t>
-      </w:r>
-      <w:proofErr w:type="spellEnd"/>
-      <w:r>
-        <w:t xml:space="preserve"> block families) are organized into parallel coordinate plots. This paper organizes them as networks via </w:t>
-      </w:r>
-      <w:proofErr w:type="spellStart"/>
-      <w:r>
-        <w:t>Infomap</w:t>
-      </w:r>
-      <w:proofErr w:type="spellEnd"/>
-      <w:r>
-        <w:t xml:space="preserve"> (a k-clique percolation method?): genes are nodes and edges between them represent a </w:t>
-      </w:r>
-      <w:proofErr w:type="spellStart"/>
-      <w:r>
-        <w:t>syntenic</w:t>
-      </w:r>
-      <w:proofErr w:type="spellEnd"/>
-      <w:r>
-        <w:t xml:space="preserve"> relationship across chromosomes of different animals. </w:t>
+        <w:t xml:space="preserve">related blocks centred on a target locus (aka microsynteny block families) are organized into parallel coordinate plots. This paper organizes them as networks via Infomap (a k-clique percolation method?): genes are nodes and edges between them represent a syntenic relationship across chromosomes of different animals. </w:t>
       </w:r>
     </w:p>
     <w:p>
@@ -159,37 +81,13 @@
         </w:numPr>
       </w:pPr>
       <w:r>
-        <w:t xml:space="preserve">? The entire network database contains phylogenetic </w:t>
-      </w:r>
-      <w:proofErr w:type="spellStart"/>
-      <w:r>
-        <w:t>syntenyt</w:t>
-      </w:r>
-      <w:proofErr w:type="spellEnd"/>
-      <w:r>
-        <w:t xml:space="preserve"> </w:t>
-      </w:r>
-      <w:proofErr w:type="spellStart"/>
-      <w:r>
-        <w:t>trajectoris</w:t>
-      </w:r>
-      <w:proofErr w:type="spellEnd"/>
-      <w:r>
-        <w:t xml:space="preserve"> of all annotated genes which can be used for further analyses</w:t>
-      </w:r>
-    </w:p>
-    <w:p/>
-    <w:p>
-      <w:r>
-        <w:t xml:space="preserve">Genomes vary in quality (# scaffolds, N50, BUSCO). Test </w:t>
-      </w:r>
-      <w:proofErr w:type="spellStart"/>
-      <w:r>
-        <w:t>MCscanx</w:t>
-      </w:r>
-      <w:proofErr w:type="spellEnd"/>
-      <w:r>
-        <w:t xml:space="preserve"> settings (see p. 2168)</w:t>
+        <w:t>? The entire network database contains phylogenetic syntenyt trajectoris of all annotated genes which can be used for further analyses</w:t>
+      </w:r>
+    </w:p>
+    <w:p/>
+    <w:p>
+      <w:r>
+        <w:t>Genomes vary in quality (# scaffolds, N50, BUSCO). Test MCscanx settings (see p. 2168)</w:t>
       </w:r>
     </w:p>
     <w:p/>
@@ -198,15 +96,7 @@
         <w:t xml:space="preserve">Fig. 2 </w:t>
       </w:r>
       <w:r>
-        <w:t>Heatmap of pairwise collinearity/</w:t>
-      </w:r>
-      <w:proofErr w:type="spellStart"/>
-      <w:r>
-        <w:t>microsynteny</w:t>
-      </w:r>
-      <w:proofErr w:type="spellEnd"/>
-      <w:r>
-        <w:t xml:space="preserve"> comparisons:</w:t>
+        <w:t>Heatmap of pairwise collinearity/microsynteny comparisons:</w:t>
       </w:r>
       <w:r>
         <w:t xml:space="preserve"> Broad patterns in synteny across long evolutionary distances</w:t>
@@ -214,23 +104,7 @@
     </w:p>
     <w:p>
       <w:r>
-        <w:t xml:space="preserve">-Diagonal (self vs self): </w:t>
-      </w:r>
-      <w:proofErr w:type="spellStart"/>
-      <w:r>
-        <w:t>Intragenome</w:t>
-      </w:r>
-      <w:proofErr w:type="spellEnd"/>
-      <w:r>
-        <w:t xml:space="preserve"> comparisons - reflect orthologs and </w:t>
-      </w:r>
-      <w:proofErr w:type="spellStart"/>
-      <w:r>
-        <w:t>Ohnolog</w:t>
-      </w:r>
-      <w:proofErr w:type="spellEnd"/>
-      <w:r>
-        <w:t xml:space="preserve"> (gene duplicate arising from a WGD). We are unsure why they are in blue – should be 100.</w:t>
+        <w:t>-Diagonal (self vs self): Intragenome comparisons - reflect orthologs and Ohnolog (gene duplicate arising from a WGD). We are unsure why they are in blue – should be 100.</w:t>
       </w:r>
     </w:p>
     <w:p>
@@ -241,35 +115,13 @@
     <w:p/>
     <w:p>
       <w:r>
-        <w:t xml:space="preserve">Comparison with quality scores: </w:t>
-      </w:r>
-      <w:proofErr w:type="spellStart"/>
-      <w:r>
-        <w:t>syntenic</w:t>
-      </w:r>
-      <w:proofErr w:type="spellEnd"/>
-      <w:r>
-        <w:t xml:space="preserve"> percentage positively correlates with N50 and BUSCO and </w:t>
+        <w:t xml:space="preserve">Comparison with quality scores: syntenic percentage positively correlates with N50 and BUSCO and </w:t>
       </w:r>
       <w:r>
         <w:rPr>
           <w:b/>
         </w:rPr>
-        <w:t xml:space="preserve">neg correlates with genome size and number of scaffolds &gt;&gt; relate to your own findings. How would </w:t>
-      </w:r>
-      <w:proofErr w:type="spellStart"/>
-      <w:r>
-        <w:rPr>
-          <w:b/>
-        </w:rPr>
-        <w:t>your</w:t>
-      </w:r>
-      <w:proofErr w:type="spellEnd"/>
-      <w:r>
-        <w:rPr>
-          <w:b/>
-        </w:rPr>
-        <w:t xml:space="preserve"> approach alter this relationship, if at all?</w:t>
+        <w:t>neg correlates with genome size and number of scaffolds &gt;&gt; relate to your own findings. How would your approach alter this relationship, if at all?</w:t>
       </w:r>
     </w:p>
     <w:p/>
@@ -305,39 +157,7 @@
     </w:p>
     <w:p>
       <w:r>
-        <w:t>-clusters with more genes could represent several rounds of WGD or tandem-</w:t>
-      </w:r>
-      <w:proofErr w:type="spellStart"/>
-      <w:r>
-        <w:t>dupicated</w:t>
-      </w:r>
-      <w:proofErr w:type="spellEnd"/>
-      <w:r>
-        <w:t xml:space="preserve"> </w:t>
-      </w:r>
-      <w:proofErr w:type="spellStart"/>
-      <w:r>
-        <w:t>ararays</w:t>
-      </w:r>
-      <w:proofErr w:type="spellEnd"/>
-      <w:r>
-        <w:t xml:space="preserve"> </w:t>
-      </w:r>
-      <w:proofErr w:type="spellStart"/>
-      <w:r>
-        <w:t>eg</w:t>
-      </w:r>
-      <w:proofErr w:type="spellEnd"/>
-      <w:r>
-        <w:t xml:space="preserve"> </w:t>
-      </w:r>
-      <w:proofErr w:type="spellStart"/>
-      <w:r>
-        <w:t>hox</w:t>
-      </w:r>
-      <w:proofErr w:type="spellEnd"/>
-      <w:r>
-        <w:t xml:space="preserve"> genes. Small clusters might be lineage-specific transpositions</w:t>
+        <w:t>-clusters with more genes could represent several rounds of WGD or tandem-dupicated ararays eg hox genes. Small clusters might be lineage-specific transpositions</w:t>
       </w:r>
       <w:r>
         <w:t xml:space="preserve"> – synteny shared only across a few closely related species</w:t>
@@ -362,47 +182,7 @@
     </w:p>
     <w:p>
       <w:r>
-        <w:t xml:space="preserve">-slightly confused whether </w:t>
-      </w:r>
-      <w:proofErr w:type="spellStart"/>
-      <w:r>
-        <w:t>eg.</w:t>
-      </w:r>
-      <w:proofErr w:type="spellEnd"/>
-      <w:r>
-        <w:t xml:space="preserve"> “single-copy </w:t>
-      </w:r>
-      <w:proofErr w:type="spellStart"/>
-      <w:r>
-        <w:t>syntenic</w:t>
-      </w:r>
-      <w:proofErr w:type="spellEnd"/>
-      <w:r>
-        <w:t xml:space="preserve"> clusters”  - i.e. </w:t>
-      </w:r>
-      <w:proofErr w:type="spellStart"/>
-      <w:r>
-        <w:t>syntenic</w:t>
-      </w:r>
-      <w:proofErr w:type="spellEnd"/>
-      <w:r>
-        <w:t xml:space="preserve"> clusters contain only genes that are single copy, whereas duplicate-copy clusters are </w:t>
-      </w:r>
-      <w:proofErr w:type="spellStart"/>
-      <w:r>
-        <w:t>syntenic</w:t>
-      </w:r>
-      <w:proofErr w:type="spellEnd"/>
-      <w:r>
-        <w:t xml:space="preserve"> blocks, each with a duplication in them, that are </w:t>
-      </w:r>
-      <w:proofErr w:type="spellStart"/>
-      <w:r>
-        <w:t>syntenic</w:t>
-      </w:r>
-      <w:proofErr w:type="spellEnd"/>
-      <w:r>
-        <w:t xml:space="preserve"> with another animal?</w:t>
+        <w:t>-slightly confused whether eg. “single-copy syntenic clusters”  - i.e. syntenic clusters contain only genes that are single copy, whereas duplicate-copy clusters are syntenic blocks, each with a duplication in them, that are syntenic with another animal?</w:t>
       </w:r>
     </w:p>
     <w:p>
@@ -426,15 +206,7 @@
     </w:p>
     <w:p>
       <w:r>
-        <w:t xml:space="preserve">-so if in only 1 cluster = BUSCO gene is </w:t>
-      </w:r>
-      <w:proofErr w:type="spellStart"/>
-      <w:r>
-        <w:t>syntenic</w:t>
-      </w:r>
-      <w:proofErr w:type="spellEnd"/>
-      <w:r>
-        <w:t xml:space="preserve"> across all species</w:t>
+        <w:t>-so if in only 1 cluster = BUSCO gene is syntenic across all species</w:t>
       </w:r>
     </w:p>
     <w:p/>
@@ -460,10 +232,37 @@
       <w:r>
         <w:t>-characterized with GO enrichment analysis</w:t>
       </w:r>
+    </w:p>
+    <w:p/>
+    <w:p/>
+    <w:p/>
+    <w:p>
+      <w:r>
+        <w:t>How do you study something that was lost? Ancestral genome reconstruction</w:t>
+      </w:r>
+    </w:p>
+    <w:p>
+      <w:pPr>
+        <w:rPr>
+          <w:rFonts w:ascii="Times New Roman" w:eastAsia="Times New Roman" w:hAnsi="Times New Roman" w:cs="Times New Roman"/>
+        </w:rPr>
+      </w:pPr>
+      <w:hyperlink r:id="rId5" w:history="1">
+        <w:r>
+          <w:rPr>
+            <w:rFonts w:ascii="Times New Roman" w:eastAsia="Times New Roman" w:hAnsi="Times New Roman" w:cs="Times New Roman"/>
+            <w:color w:val="0000FF"/>
+            <w:u w:val="single"/>
+          </w:rPr>
+          <w:t>https://academic.oup.com/nar/article/47/D1/D271/5146195</w:t>
+        </w:r>
+      </w:hyperlink>
+    </w:p>
+    <w:p/>
+    <w:p>
       <w:bookmarkStart w:id="0" w:name="_GoBack"/>
       <w:bookmarkEnd w:id="0"/>
     </w:p>
-    <w:p/>
     <w:p/>
     <w:p/>
     <w:sectPr>
@@ -1122,6 +921,18 @@
       <w:contextualSpacing/>
     </w:pPr>
   </w:style>
+  <w:style w:type="character" w:styleId="Hyperlink">
+    <w:name w:val="Hyperlink"/>
+    <w:basedOn w:val="DefaultParagraphFont"/>
+    <w:uiPriority w:val="99"/>
+    <w:semiHidden/>
+    <w:unhideWhenUsed/>
+    <w:rsid w:val="00667076"/>
+    <w:rPr>
+      <w:color w:val="0000FF"/>
+      <w:u w:val="single"/>
+    </w:rPr>
+  </w:style>
 </w:styles>
 </file>
 

</xml_diff>

<commit_message>
save before embarking on tree manip attempt
</commit_message>
<xml_diff>
--- a/discuss_notes.docx
+++ b/discuss_notes.docx
@@ -10,7 +10,15 @@
     <w:p/>
     <w:p>
       <w:r>
-        <w:t>-an orthoganol way to investigate homology when phylogenetics is uncertain</w:t>
+        <w:t xml:space="preserve">-an </w:t>
+      </w:r>
+      <w:proofErr w:type="spellStart"/>
+      <w:r>
+        <w:t>orthoganol</w:t>
+      </w:r>
+      <w:proofErr w:type="spellEnd"/>
+      <w:r>
+        <w:t xml:space="preserve"> way to investigate homology when phylogenetics is uncertain</w:t>
       </w:r>
     </w:p>
     <w:p>
@@ -20,7 +28,15 @@
     </w:p>
     <w:p>
       <w:r>
-        <w:t>-differences in genomic organization between plants and animals due to1) differences in fundamental molecular processes (eg DNA repair + recombination) and historical biology (mode of reproduction, generation time, pop sizes)</w:t>
+        <w:t>-differences in genomic organization between plants and animals due to1) differences in fundamental molecular processes (</w:t>
+      </w:r>
+      <w:proofErr w:type="spellStart"/>
+      <w:r>
+        <w:t>eg</w:t>
+      </w:r>
+      <w:proofErr w:type="spellEnd"/>
+      <w:r>
+        <w:t xml:space="preserve"> DNA repair + recombination) and historical biology (mode of reproduction, generation time, pop sizes)</w:t>
       </w:r>
     </w:p>
     <w:p/>
@@ -42,7 +58,15 @@
         </w:numPr>
       </w:pPr>
       <w:r>
-        <w:t>Perform n2 pairwise reciprocal all vs. all comparisons of all annotated genes in all species (i.e. eg. all vs all blasts) = gene similarity relationships.</w:t>
+        <w:t xml:space="preserve">Perform n2 pairwise reciprocal all vs. all comparisons of all annotated genes in all species (i.e. </w:t>
+      </w:r>
+      <w:proofErr w:type="spellStart"/>
+      <w:r>
+        <w:t>eg.</w:t>
+      </w:r>
+      <w:proofErr w:type="spellEnd"/>
+      <w:r>
+        <w:t xml:space="preserve"> all vs all blasts) = gene similarity relationships.</w:t>
       </w:r>
     </w:p>
     <w:p>
@@ -54,7 +78,31 @@
         </w:numPr>
       </w:pPr>
       <w:r>
-        <w:t>For each species pair, input gene similarity relationships + gene positions (GFF) into a synteny analysis program (eg. MCScanX) for collinearity/microsynteny block detection. Store  as a n(n+1)/2 (i.e. half diagonal square) matrix (species x... vs species y...)</w:t>
+        <w:t>For each species pair, input gene similarity relationships + gene positions (GFF) into a synteny analysis program (</w:t>
+      </w:r>
+      <w:proofErr w:type="spellStart"/>
+      <w:r>
+        <w:t>eg.</w:t>
+      </w:r>
+      <w:proofErr w:type="spellEnd"/>
+      <w:r>
+        <w:t xml:space="preserve"> </w:t>
+      </w:r>
+      <w:proofErr w:type="spellStart"/>
+      <w:r>
+        <w:t>MCScanX</w:t>
+      </w:r>
+      <w:proofErr w:type="spellEnd"/>
+      <w:r>
+        <w:t>) for collinearity/</w:t>
+      </w:r>
+      <w:proofErr w:type="spellStart"/>
+      <w:r>
+        <w:t>microsynteny</w:t>
+      </w:r>
+      <w:proofErr w:type="spellEnd"/>
+      <w:r>
+        <w:t xml:space="preserve"> block detection. Store  as a n(n+1)/2 (i.e. half diagonal square) matrix (species x... vs species y...)</w:t>
       </w:r>
     </w:p>
     <w:p>
@@ -69,7 +117,31 @@
         <w:t xml:space="preserve">Traditionally, </w:t>
       </w:r>
       <w:r>
-        <w:t xml:space="preserve">related blocks centred on a target locus (aka microsynteny block families) are organized into parallel coordinate plots. This paper organizes them as networks via Infomap (a k-clique percolation method?): genes are nodes and edges between them represent a syntenic relationship across chromosomes of different animals. </w:t>
+        <w:t xml:space="preserve">related blocks centred on a target locus (aka </w:t>
+      </w:r>
+      <w:proofErr w:type="spellStart"/>
+      <w:r>
+        <w:t>microsynteny</w:t>
+      </w:r>
+      <w:proofErr w:type="spellEnd"/>
+      <w:r>
+        <w:t xml:space="preserve"> block families) are organized into parallel coordinate plots. This paper organizes them as networks via </w:t>
+      </w:r>
+      <w:proofErr w:type="spellStart"/>
+      <w:r>
+        <w:t>Infomap</w:t>
+      </w:r>
+      <w:proofErr w:type="spellEnd"/>
+      <w:r>
+        <w:t xml:space="preserve"> (a k-clique percolation method?): genes are nodes and edges between them represent a </w:t>
+      </w:r>
+      <w:proofErr w:type="spellStart"/>
+      <w:r>
+        <w:t>syntenic</w:t>
+      </w:r>
+      <w:proofErr w:type="spellEnd"/>
+      <w:r>
+        <w:t xml:space="preserve"> relationship across chromosomes of different animals. </w:t>
       </w:r>
     </w:p>
     <w:p>
@@ -81,13 +153,37 @@
         </w:numPr>
       </w:pPr>
       <w:r>
-        <w:t>? The entire network database contains phylogenetic syntenyt trajectoris of all annotated genes which can be used for further analyses</w:t>
+        <w:t xml:space="preserve">? The entire network database contains phylogenetic </w:t>
+      </w:r>
+      <w:proofErr w:type="spellStart"/>
+      <w:r>
+        <w:t>syntenyt</w:t>
+      </w:r>
+      <w:proofErr w:type="spellEnd"/>
+      <w:r>
+        <w:t xml:space="preserve"> </w:t>
+      </w:r>
+      <w:proofErr w:type="spellStart"/>
+      <w:r>
+        <w:t>trajectoris</w:t>
+      </w:r>
+      <w:proofErr w:type="spellEnd"/>
+      <w:r>
+        <w:t xml:space="preserve"> of all annotated genes which can be used for further analyses</w:t>
       </w:r>
     </w:p>
     <w:p/>
     <w:p>
       <w:r>
-        <w:t>Genomes vary in quality (# scaffolds, N50, BUSCO). Test MCscanx settings (see p. 2168)</w:t>
+        <w:t xml:space="preserve">Genomes vary in quality (# scaffolds, N50, BUSCO). Test </w:t>
+      </w:r>
+      <w:proofErr w:type="spellStart"/>
+      <w:r>
+        <w:t>MCscanx</w:t>
+      </w:r>
+      <w:proofErr w:type="spellEnd"/>
+      <w:r>
+        <w:t xml:space="preserve"> settings (see p. 2168)</w:t>
       </w:r>
     </w:p>
     <w:p/>
@@ -96,7 +192,15 @@
         <w:t xml:space="preserve">Fig. 2 </w:t>
       </w:r>
       <w:r>
-        <w:t>Heatmap of pairwise collinearity/microsynteny comparisons:</w:t>
+        <w:t>Heatmap of pairwise collinearity/</w:t>
+      </w:r>
+      <w:proofErr w:type="spellStart"/>
+      <w:r>
+        <w:t>microsynteny</w:t>
+      </w:r>
+      <w:proofErr w:type="spellEnd"/>
+      <w:r>
+        <w:t xml:space="preserve"> comparisons:</w:t>
       </w:r>
       <w:r>
         <w:t xml:space="preserve"> Broad patterns in synteny across long evolutionary distances</w:t>
@@ -104,7 +208,23 @@
     </w:p>
     <w:p>
       <w:r>
-        <w:t>-Diagonal (self vs self): Intragenome comparisons - reflect orthologs and Ohnolog (gene duplicate arising from a WGD). We are unsure why they are in blue – should be 100.</w:t>
+        <w:t xml:space="preserve">-Diagonal (self vs self): </w:t>
+      </w:r>
+      <w:proofErr w:type="spellStart"/>
+      <w:r>
+        <w:t>Intragenome</w:t>
+      </w:r>
+      <w:proofErr w:type="spellEnd"/>
+      <w:r>
+        <w:t xml:space="preserve"> comparisons - reflect orthologs and </w:t>
+      </w:r>
+      <w:proofErr w:type="spellStart"/>
+      <w:r>
+        <w:t>Ohnolog</w:t>
+      </w:r>
+      <w:proofErr w:type="spellEnd"/>
+      <w:r>
+        <w:t xml:space="preserve"> (gene duplicate arising from a WGD). We are unsure why they are in blue – should be 100.</w:t>
       </w:r>
     </w:p>
     <w:p>
@@ -115,13 +235,35 @@
     <w:p/>
     <w:p>
       <w:r>
-        <w:t xml:space="preserve">Comparison with quality scores: syntenic percentage positively correlates with N50 and BUSCO and </w:t>
+        <w:t xml:space="preserve">Comparison with quality scores: </w:t>
+      </w:r>
+      <w:proofErr w:type="spellStart"/>
+      <w:r>
+        <w:t>syntenic</w:t>
+      </w:r>
+      <w:proofErr w:type="spellEnd"/>
+      <w:r>
+        <w:t xml:space="preserve"> percentage positively correlates with N50 and BUSCO and </w:t>
       </w:r>
       <w:r>
         <w:rPr>
           <w:b/>
         </w:rPr>
-        <w:t>neg correlates with genome size and number of scaffolds &gt;&gt; relate to your own findings. How would your approach alter this relationship, if at all?</w:t>
+        <w:t xml:space="preserve">neg correlates with genome size and number of scaffolds &gt;&gt; relate to your own findings. How would </w:t>
+      </w:r>
+      <w:proofErr w:type="spellStart"/>
+      <w:r>
+        <w:rPr>
+          <w:b/>
+        </w:rPr>
+        <w:t>your</w:t>
+      </w:r>
+      <w:proofErr w:type="spellEnd"/>
+      <w:r>
+        <w:rPr>
+          <w:b/>
+        </w:rPr>
+        <w:t xml:space="preserve"> approach alter this relationship, if at all?</w:t>
       </w:r>
     </w:p>
     <w:p/>
@@ -157,7 +299,39 @@
     </w:p>
     <w:p>
       <w:r>
-        <w:t>-clusters with more genes could represent several rounds of WGD or tandem-dupicated ararays eg hox genes. Small clusters might be lineage-specific transpositions</w:t>
+        <w:t>-clusters with more genes could represent several rounds of WGD or tandem-</w:t>
+      </w:r>
+      <w:proofErr w:type="spellStart"/>
+      <w:r>
+        <w:t>dupicated</w:t>
+      </w:r>
+      <w:proofErr w:type="spellEnd"/>
+      <w:r>
+        <w:t xml:space="preserve"> </w:t>
+      </w:r>
+      <w:proofErr w:type="spellStart"/>
+      <w:r>
+        <w:t>ararays</w:t>
+      </w:r>
+      <w:proofErr w:type="spellEnd"/>
+      <w:r>
+        <w:t xml:space="preserve"> </w:t>
+      </w:r>
+      <w:proofErr w:type="spellStart"/>
+      <w:r>
+        <w:t>eg</w:t>
+      </w:r>
+      <w:proofErr w:type="spellEnd"/>
+      <w:r>
+        <w:t xml:space="preserve"> </w:t>
+      </w:r>
+      <w:proofErr w:type="spellStart"/>
+      <w:r>
+        <w:t>hox</w:t>
+      </w:r>
+      <w:proofErr w:type="spellEnd"/>
+      <w:r>
+        <w:t xml:space="preserve"> genes. Small clusters might be lineage-specific transpositions</w:t>
       </w:r>
       <w:r>
         <w:t xml:space="preserve"> – synteny shared only across a few closely related species</w:t>
@@ -182,7 +356,47 @@
     </w:p>
     <w:p>
       <w:r>
-        <w:t>-slightly confused whether eg. “single-copy syntenic clusters”  - i.e. syntenic clusters contain only genes that are single copy, whereas duplicate-copy clusters are syntenic blocks, each with a duplication in them, that are syntenic with another animal?</w:t>
+        <w:t xml:space="preserve">-slightly confused whether </w:t>
+      </w:r>
+      <w:proofErr w:type="spellStart"/>
+      <w:r>
+        <w:t>eg.</w:t>
+      </w:r>
+      <w:proofErr w:type="spellEnd"/>
+      <w:r>
+        <w:t xml:space="preserve"> “single-copy </w:t>
+      </w:r>
+      <w:proofErr w:type="spellStart"/>
+      <w:r>
+        <w:t>syntenic</w:t>
+      </w:r>
+      <w:proofErr w:type="spellEnd"/>
+      <w:r>
+        <w:t xml:space="preserve"> clusters”  - i.e. </w:t>
+      </w:r>
+      <w:proofErr w:type="spellStart"/>
+      <w:r>
+        <w:t>syntenic</w:t>
+      </w:r>
+      <w:proofErr w:type="spellEnd"/>
+      <w:r>
+        <w:t xml:space="preserve"> clusters contain only genes that are single copy, whereas duplicate-copy clusters are </w:t>
+      </w:r>
+      <w:proofErr w:type="spellStart"/>
+      <w:r>
+        <w:t>syntenic</w:t>
+      </w:r>
+      <w:proofErr w:type="spellEnd"/>
+      <w:r>
+        <w:t xml:space="preserve"> blocks, each with a duplication in them, that are </w:t>
+      </w:r>
+      <w:proofErr w:type="spellStart"/>
+      <w:r>
+        <w:t>syntenic</w:t>
+      </w:r>
+      <w:proofErr w:type="spellEnd"/>
+      <w:r>
+        <w:t xml:space="preserve"> with another animal?</w:t>
       </w:r>
     </w:p>
     <w:p>
@@ -206,7 +420,15 @@
     </w:p>
     <w:p>
       <w:r>
-        <w:t>-so if in only 1 cluster = BUSCO gene is syntenic across all species</w:t>
+        <w:t xml:space="preserve">-so if in only 1 cluster = BUSCO gene is </w:t>
+      </w:r>
+      <w:proofErr w:type="spellStart"/>
+      <w:r>
+        <w:t>syntenic</w:t>
+      </w:r>
+      <w:proofErr w:type="spellEnd"/>
+      <w:r>
+        <w:t xml:space="preserve"> across all species</w:t>
       </w:r>
     </w:p>
     <w:p/>
@@ -259,12 +481,42 @@
       </w:hyperlink>
     </w:p>
     <w:p/>
+    <w:p/>
+    <w:p/>
+    <w:p>
+      <w:hyperlink r:id="rId6" w:anchor="ref-CR54" w:history="1">
+        <w:r>
+          <w:rPr>
+            <w:rStyle w:val="Hyperlink"/>
+          </w:rPr>
+          <w:t>https://www.nature.com/articles/s41467-017-00524-5#ref-CR54</w:t>
+        </w:r>
+      </w:hyperlink>
+    </w:p>
+    <w:p>
+      <w:hyperlink r:id="rId7" w:history="1">
+        <w:r>
+          <w:rPr>
+            <w:rStyle w:val="Hyperlink"/>
+          </w:rPr>
+          <w:t>https://bmcresnotes.biomedcentral.com/articles/10.1186/1756-0500-2-59</w:t>
+        </w:r>
+      </w:hyperlink>
+    </w:p>
+    <w:p>
+      <w:hyperlink r:id="rId8" w:history="1">
+        <w:r>
+          <w:rPr>
+            <w:rStyle w:val="Hyperlink"/>
+          </w:rPr>
+          <w:t>https://academic.oup.com/mbe/article/29/1/157/1748459</w:t>
+        </w:r>
+      </w:hyperlink>
+    </w:p>
     <w:p>
       <w:bookmarkStart w:id="0" w:name="_GoBack"/>
       <w:bookmarkEnd w:id="0"/>
     </w:p>
-    <w:p/>
-    <w:p/>
     <w:sectPr>
       <w:pgSz w:w="12240" w:h="15840"/>
       <w:pgMar w:top="1440" w:right="1440" w:bottom="1440" w:left="1440" w:header="708" w:footer="708" w:gutter="0"/>

</xml_diff>